<commit_message>
Changes word & channel file
</commit_message>
<xml_diff>
--- a/Working_on_git.docx
+++ b/Working_on_git.docx
@@ -3,20 +3,32 @@
 <w:document xmlns:wpc="http://schemas.microsoft.com/office/word/2010/wordprocessingCanvas" xmlns:cx="http://schemas.microsoft.com/office/drawing/2014/chartex" xmlns:cx1="http://schemas.microsoft.com/office/drawing/2015/9/8/chartex" xmlns:mc="http://schemas.openxmlformats.org/markup-compatibility/2006" xmlns:o="urn:schemas-microsoft-com:office:office" xmlns:r="http://schemas.openxmlformats.org/officeDocument/2006/relationships" xmlns:m="http://schemas.openxmlformats.org/officeDocument/2006/math" xmlns:v="urn:schemas-microsoft-com:vml" xmlns:wp14="http://schemas.microsoft.com/office/word/2010/wordprocessingDrawing" xmlns:wp="http://schemas.openxmlformats.org/drawingml/2006/wordprocessingDrawing" xmlns:w10="urn:schemas-microsoft-com:office:word" xmlns:w="http://schemas.openxmlformats.org/wordprocessingml/2006/main" xmlns:w14="http://schemas.microsoft.com/office/word/2010/wordml" xmlns:w15="http://schemas.microsoft.com/office/word/2012/wordml" xmlns:w16se="http://schemas.microsoft.com/office/word/2015/wordml/symex" xmlns:wpg="http://schemas.microsoft.com/office/word/2010/wordprocessingGroup" xmlns:wpi="http://schemas.microsoft.com/office/word/2010/wordprocessingInk" xmlns:wne="http://schemas.microsoft.com/office/word/2006/wordml" xmlns:wps="http://schemas.microsoft.com/office/word/2010/wordprocessingShape" mc:Ignorable="w14 w15 w16se wp14">
   <w:body>
     <w:p>
+      <w:pPr>
+        <w:pStyle w:val="ListParagraph"/>
+        <w:numPr>
+          <w:ilvl w:val="0"/>
+          <w:numId w:val="1"/>
+        </w:numPr>
+      </w:pPr>
       <w:r>
         <w:t>Create a Free Account in GitHub with your Company ID</w:t>
       </w:r>
     </w:p>
     <w:p>
+      <w:pPr>
+        <w:pStyle w:val="ListParagraph"/>
+        <w:numPr>
+          <w:ilvl w:val="0"/>
+          <w:numId w:val="1"/>
+        </w:numPr>
+      </w:pPr>
       <w:r>
         <w:t xml:space="preserve">Download GIT Desktop </w:t>
       </w:r>
-      <w:proofErr w:type="gramStart"/>
-      <w:r>
-        <w:t xml:space="preserve">–  </w:t>
-      </w:r>
-      <w:proofErr w:type="gramEnd"/>
-      <w:hyperlink r:id="rId4" w:history="1">
+      <w:r>
+        <w:t xml:space="preserve">– </w:t>
+      </w:r>
+      <w:hyperlink r:id="rId5" w:history="1">
         <w:r>
           <w:rPr>
             <w:rStyle w:val="Hyperlink"/>
@@ -26,9 +38,252 @@
       </w:hyperlink>
     </w:p>
     <w:p>
+      <w:pPr>
+        <w:pStyle w:val="ListParagraph"/>
+        <w:numPr>
+          <w:ilvl w:val="0"/>
+          <w:numId w:val="1"/>
+        </w:numPr>
+      </w:pPr>
+      <w:r>
+        <w:t>Check whether Source Code Editor Supports GIT or not. If not, let me know.</w:t>
+      </w:r>
+    </w:p>
+    <w:p>
+      <w:pPr>
+        <w:pStyle w:val="ListParagraph"/>
+        <w:numPr>
+          <w:ilvl w:val="0"/>
+          <w:numId w:val="1"/>
+        </w:numPr>
+      </w:pPr>
+      <w:r>
+        <w:t xml:space="preserve">Open </w:t>
+      </w:r>
+      <w:proofErr w:type="spellStart"/>
+      <w:r>
+        <w:t>Github</w:t>
+      </w:r>
+      <w:proofErr w:type="spellEnd"/>
+      <w:r>
+        <w:t xml:space="preserve"> and browse to source code Game-Live</w:t>
+      </w:r>
+    </w:p>
+    <w:p>
+      <w:pPr>
+        <w:pStyle w:val="ListParagraph"/>
+        <w:numPr>
+          <w:ilvl w:val="0"/>
+          <w:numId w:val="1"/>
+        </w:numPr>
+      </w:pPr>
+      <w:r>
+        <w:t xml:space="preserve">On Editor CLI --- Run Below commands – </w:t>
+      </w:r>
+      <w:r>
+        <w:t xml:space="preserve"> (before that browse your source code folder)</w:t>
+      </w:r>
+    </w:p>
+    <w:p>
+      <w:r>
+        <w:t xml:space="preserve">PS E:\010 IGMI\Game-Live&gt; git </w:t>
+      </w:r>
+      <w:proofErr w:type="spellStart"/>
+      <w:r>
+        <w:t>init</w:t>
+      </w:r>
+      <w:proofErr w:type="spellEnd"/>
+    </w:p>
+    <w:p>
+      <w:r>
+        <w:t>Initialized empty Git repository in E:/010 IGMI/Game-Live/.git/</w:t>
+      </w:r>
+      <w:r>
+        <w:t xml:space="preserve">     --- check whether you are in correct source repository or not.</w:t>
+      </w:r>
+    </w:p>
+    <w:p>
+      <w:r>
+        <w:t>PS E:\010 IGMI\Game-Live&gt; git pull origin master --allow-unrelated-histories</w:t>
+      </w:r>
+    </w:p>
+    <w:p>
+      <w:r>
+        <w:t>PS E:\010 IGMI\Game-Live&gt; git add -A</w:t>
+      </w:r>
+    </w:p>
+    <w:p>
+      <w:proofErr w:type="gramStart"/>
+      <w:r>
+        <w:t>warning</w:t>
+      </w:r>
+      <w:proofErr w:type="gramEnd"/>
+      <w:r>
+        <w:t>: LF will be replaced by CRLF in game-live.html.</w:t>
+      </w:r>
+    </w:p>
+    <w:p>
+      <w:r>
+        <w:t>The file will have its original line endings in your working directory</w:t>
+      </w:r>
+      <w:r>
+        <w:t xml:space="preserve"> ---- This to be done </w:t>
+      </w:r>
+    </w:p>
+    <w:p>
+      <w:r>
+        <w:t>PS E:\010 IGMI\Game-Live&gt; git commit -m "Initial Commit"</w:t>
+      </w:r>
+      <w:r>
+        <w:t xml:space="preserve"> ----- Provide proper commit message each time about the changes.</w:t>
+      </w:r>
       <w:bookmarkStart w:id="0" w:name="_GoBack"/>
       <w:bookmarkEnd w:id="0"/>
     </w:p>
+    <w:p>
+      <w:r>
+        <w:t>[</w:t>
+      </w:r>
+      <w:proofErr w:type="gramStart"/>
+      <w:r>
+        <w:t>master</w:t>
+      </w:r>
+      <w:proofErr w:type="gramEnd"/>
+      <w:r>
+        <w:t xml:space="preserve"> (root-commit) 6a5a391] Initial Commit</w:t>
+      </w:r>
+    </w:p>
+    <w:p>
+      <w:r>
+        <w:t xml:space="preserve"> 4 files changed, 151 </w:t>
+      </w:r>
+      <w:proofErr w:type="gramStart"/>
+      <w:r>
+        <w:t>insertions(</w:t>
+      </w:r>
+      <w:proofErr w:type="gramEnd"/>
+      <w:r>
+        <w:t>+)</w:t>
+      </w:r>
+    </w:p>
+    <w:p>
+      <w:r>
+        <w:t xml:space="preserve"> </w:t>
+      </w:r>
+      <w:proofErr w:type="gramStart"/>
+      <w:r>
+        <w:t>create</w:t>
+      </w:r>
+      <w:proofErr w:type="gramEnd"/>
+      <w:r>
+        <w:t xml:space="preserve"> mode 100644 Working_on_git.docx</w:t>
+      </w:r>
+    </w:p>
+    <w:p>
+      <w:r>
+        <w:t xml:space="preserve"> </w:t>
+      </w:r>
+      <w:proofErr w:type="gramStart"/>
+      <w:r>
+        <w:t>create</w:t>
+      </w:r>
+      <w:proofErr w:type="gramEnd"/>
+      <w:r>
+        <w:t xml:space="preserve"> mode 100644 channels.txt</w:t>
+      </w:r>
+    </w:p>
+    <w:p>
+      <w:r>
+        <w:t xml:space="preserve"> </w:t>
+      </w:r>
+      <w:proofErr w:type="gramStart"/>
+      <w:r>
+        <w:t>create</w:t>
+      </w:r>
+      <w:proofErr w:type="gramEnd"/>
+      <w:r>
+        <w:t xml:space="preserve"> mode 100644 game-live.html</w:t>
+      </w:r>
+    </w:p>
+    <w:p>
+      <w:r>
+        <w:t xml:space="preserve"> </w:t>
+      </w:r>
+      <w:proofErr w:type="gramStart"/>
+      <w:r>
+        <w:t>create</w:t>
+      </w:r>
+      <w:proofErr w:type="gramEnd"/>
+      <w:r>
+        <w:t xml:space="preserve"> mode 100644 ~$rking_on_git.docx</w:t>
+      </w:r>
+    </w:p>
+    <w:p>
+      <w:r>
+        <w:t>PS E:\010 IGMI\Game-Live&gt; git remote add origin https://github.com/ritnetsys/Game-Live.git</w:t>
+      </w:r>
+    </w:p>
+    <w:p>
+      <w:r>
+        <w:t>PS E:\010 IGMI\Game-Live&gt; git push -u origin master</w:t>
+      </w:r>
+    </w:p>
+    <w:p>
+      <w:r>
+        <w:t>Enumerating objects: 6, done.</w:t>
+      </w:r>
+    </w:p>
+    <w:p>
+      <w:r>
+        <w:t>Counting objects: 100% (6/6), done.</w:t>
+      </w:r>
+    </w:p>
+    <w:p>
+      <w:r>
+        <w:t>Delta compression using up to 4 threads</w:t>
+      </w:r>
+    </w:p>
+    <w:p>
+      <w:r>
+        <w:t>Compressing objects: 100% (6/6), done.</w:t>
+      </w:r>
+    </w:p>
+    <w:p>
+      <w:r>
+        <w:t xml:space="preserve">Writing objects: 100% (6/6), 11.03 KiB | 3.68 </w:t>
+      </w:r>
+      <w:proofErr w:type="spellStart"/>
+      <w:r>
+        <w:t>MiB</w:t>
+      </w:r>
+      <w:proofErr w:type="spellEnd"/>
+      <w:r>
+        <w:t>/s, done.</w:t>
+      </w:r>
+    </w:p>
+    <w:p>
+      <w:r>
+        <w:t>Total 6 (delta 0), reused 0 (delta 0)</w:t>
+      </w:r>
+    </w:p>
+    <w:p>
+      <w:r>
+        <w:t>To https://github.com/ritnetsys/Game-Live.git</w:t>
+      </w:r>
+    </w:p>
+    <w:p>
+      <w:r>
+        <w:t xml:space="preserve"> * [new branch]      master -&gt; master</w:t>
+      </w:r>
+    </w:p>
+    <w:p>
+      <w:r>
+        <w:t>Branch 'master' set up to track remote branch 'master' from 'origin'.</w:t>
+      </w:r>
+    </w:p>
+    <w:p/>
+    <w:p/>
+    <w:p/>
     <w:p/>
     <w:sectPr>
       <w:pgSz w:w="11906" w:h="16838"/>
@@ -38,6 +293,100 @@
     </w:sectPr>
   </w:body>
 </w:document>
+</file>
+
+<file path=word/numbering.xml><?xml version="1.0" encoding="utf-8"?>
+<w:numbering xmlns:wpc="http://schemas.microsoft.com/office/word/2010/wordprocessingCanvas" xmlns:cx="http://schemas.microsoft.com/office/drawing/2014/chartex" xmlns:cx1="http://schemas.microsoft.com/office/drawing/2015/9/8/chartex" xmlns:mc="http://schemas.openxmlformats.org/markup-compatibility/2006" xmlns:o="urn:schemas-microsoft-com:office:office" xmlns:r="http://schemas.openxmlformats.org/officeDocument/2006/relationships" xmlns:m="http://schemas.openxmlformats.org/officeDocument/2006/math" xmlns:v="urn:schemas-microsoft-com:vml" xmlns:wp14="http://schemas.microsoft.com/office/word/2010/wordprocessingDrawing" xmlns:wp="http://schemas.openxmlformats.org/drawingml/2006/wordprocessingDrawing" xmlns:w10="urn:schemas-microsoft-com:office:word" xmlns:w="http://schemas.openxmlformats.org/wordprocessingml/2006/main" xmlns:w14="http://schemas.microsoft.com/office/word/2010/wordml" xmlns:w15="http://schemas.microsoft.com/office/word/2012/wordml" xmlns:w16se="http://schemas.microsoft.com/office/word/2015/wordml/symex" xmlns:wpg="http://schemas.microsoft.com/office/word/2010/wordprocessingGroup" xmlns:wpi="http://schemas.microsoft.com/office/word/2010/wordprocessingInk" xmlns:wne="http://schemas.microsoft.com/office/word/2006/wordml" xmlns:wps="http://schemas.microsoft.com/office/word/2010/wordprocessingShape" mc:Ignorable="w14 w15 w16se wp14">
+  <w:abstractNum w:abstractNumId="0" w15:restartNumberingAfterBreak="0">
+    <w:nsid w:val="067F5987"/>
+    <w:multiLevelType w:val="hybridMultilevel"/>
+    <w:tmpl w:val="D13EB802"/>
+    <w:lvl w:ilvl="0" w:tplc="4009000F">
+      <w:start w:val="1"/>
+      <w:numFmt w:val="decimal"/>
+      <w:lvlText w:val="%1."/>
+      <w:lvlJc w:val="left"/>
+      <w:pPr>
+        <w:ind w:left="720" w:hanging="360"/>
+      </w:pPr>
+    </w:lvl>
+    <w:lvl w:ilvl="1" w:tplc="40090019" w:tentative="1">
+      <w:start w:val="1"/>
+      <w:numFmt w:val="lowerLetter"/>
+      <w:lvlText w:val="%2."/>
+      <w:lvlJc w:val="left"/>
+      <w:pPr>
+        <w:ind w:left="1440" w:hanging="360"/>
+      </w:pPr>
+    </w:lvl>
+    <w:lvl w:ilvl="2" w:tplc="4009001B" w:tentative="1">
+      <w:start w:val="1"/>
+      <w:numFmt w:val="lowerRoman"/>
+      <w:lvlText w:val="%3."/>
+      <w:lvlJc w:val="right"/>
+      <w:pPr>
+        <w:ind w:left="2160" w:hanging="180"/>
+      </w:pPr>
+    </w:lvl>
+    <w:lvl w:ilvl="3" w:tplc="4009000F" w:tentative="1">
+      <w:start w:val="1"/>
+      <w:numFmt w:val="decimal"/>
+      <w:lvlText w:val="%4."/>
+      <w:lvlJc w:val="left"/>
+      <w:pPr>
+        <w:ind w:left="2880" w:hanging="360"/>
+      </w:pPr>
+    </w:lvl>
+    <w:lvl w:ilvl="4" w:tplc="40090019" w:tentative="1">
+      <w:start w:val="1"/>
+      <w:numFmt w:val="lowerLetter"/>
+      <w:lvlText w:val="%5."/>
+      <w:lvlJc w:val="left"/>
+      <w:pPr>
+        <w:ind w:left="3600" w:hanging="360"/>
+      </w:pPr>
+    </w:lvl>
+    <w:lvl w:ilvl="5" w:tplc="4009001B" w:tentative="1">
+      <w:start w:val="1"/>
+      <w:numFmt w:val="lowerRoman"/>
+      <w:lvlText w:val="%6."/>
+      <w:lvlJc w:val="right"/>
+      <w:pPr>
+        <w:ind w:left="4320" w:hanging="180"/>
+      </w:pPr>
+    </w:lvl>
+    <w:lvl w:ilvl="6" w:tplc="4009000F" w:tentative="1">
+      <w:start w:val="1"/>
+      <w:numFmt w:val="decimal"/>
+      <w:lvlText w:val="%7."/>
+      <w:lvlJc w:val="left"/>
+      <w:pPr>
+        <w:ind w:left="5040" w:hanging="360"/>
+      </w:pPr>
+    </w:lvl>
+    <w:lvl w:ilvl="7" w:tplc="40090019" w:tentative="1">
+      <w:start w:val="1"/>
+      <w:numFmt w:val="lowerLetter"/>
+      <w:lvlText w:val="%8."/>
+      <w:lvlJc w:val="left"/>
+      <w:pPr>
+        <w:ind w:left="5760" w:hanging="360"/>
+      </w:pPr>
+    </w:lvl>
+    <w:lvl w:ilvl="8" w:tplc="4009001B" w:tentative="1">
+      <w:start w:val="1"/>
+      <w:numFmt w:val="lowerRoman"/>
+      <w:lvlText w:val="%9."/>
+      <w:lvlJc w:val="right"/>
+      <w:pPr>
+        <w:ind w:left="6480" w:hanging="180"/>
+      </w:pPr>
+    </w:lvl>
+  </w:abstractNum>
+  <w:num w:numId="1">
+    <w:abstractNumId w:val="0"/>
+  </w:num>
+</w:numbering>
 </file>
 
 <file path=word/styles.xml><?xml version="1.0" encoding="utf-8"?>
@@ -473,6 +822,17 @@
       <w:u w:val="single"/>
     </w:rPr>
   </w:style>
+  <w:style w:type="paragraph" w:styleId="ListParagraph">
+    <w:name w:val="List Paragraph"/>
+    <w:basedOn w:val="Normal"/>
+    <w:uiPriority w:val="34"/>
+    <w:qFormat/>
+    <w:rsid w:val="00040AB2"/>
+    <w:pPr>
+      <w:ind w:left="720"/>
+      <w:contextualSpacing/>
+    </w:pPr>
+  </w:style>
 </w:styles>
 </file>
 

</xml_diff>